<commit_message>
Update script and create video plan for 2-2a PWM.
</commit_message>
<xml_diff>
--- a/Scripts/P6-2-1b-UART.docx
+++ b/Scripts/P6-2-1b-UART.docx
@@ -2310,20 +2310,18 @@
           <w:rPr>
             <w:rFonts w:ascii="Arial" w:hAnsi="Arial" w:cs="Arial"/>
           </w:rPr>
-          <w:t xml:space="preserve">to happen when a key is pressed there are three </w:t>
-        </w:r>
-        <w:proofErr w:type="gramStart"/>
-        <w:r>
-          <w:rPr>
-            <w:rFonts w:ascii="Arial" w:hAnsi="Arial" w:cs="Arial"/>
-          </w:rPr>
-          <w:t>steps.</w:t>
-        </w:r>
-      </w:ins>
-      <w:bookmarkStart w:id="218" w:name="_GoBack"/>
-      <w:bookmarkEnd w:id="218"/>
-      <w:proofErr w:type="gramEnd"/>
-      <w:ins w:id="219" w:author="Alan Hawse" w:date="2018-03-23T14:49:00Z">
+          <w:t>to happen when a key is pressed there are three steps</w:t>
+        </w:r>
+      </w:ins>
+      <w:ins w:id="218" w:author="Greg Landry" w:date="2018-03-26T16:22:00Z">
+        <w:r>
+          <w:rPr>
+            <w:rFonts w:ascii="Arial" w:hAnsi="Arial" w:cs="Arial"/>
+          </w:rPr>
+          <w:t>:</w:t>
+        </w:r>
+      </w:ins>
+      <w:ins w:id="219" w:author="Alan Hawse" w:date="2018-03-23T15:26:00Z">
         <w:del w:id="220" w:author="Greg Landry" w:date="2018-03-26T16:22:00Z">
           <w:r>
             <w:rPr>
@@ -2333,8 +2331,18 @@
           </w:r>
         </w:del>
       </w:ins>
-      <w:ins w:id="221" w:author="Alan Hawse" w:date="2018-03-23T14:48:00Z">
+      <w:ins w:id="221" w:author="Alan Hawse" w:date="2018-03-23T14:49:00Z">
         <w:del w:id="222" w:author="Greg Landry" w:date="2018-03-26T16:22:00Z">
+          <w:r>
+            <w:rPr>
+              <w:rFonts w:ascii="Arial" w:hAnsi="Arial" w:cs="Arial"/>
+            </w:rPr>
+            <w:delText>.</w:delText>
+          </w:r>
+        </w:del>
+      </w:ins>
+      <w:ins w:id="223" w:author="Alan Hawse" w:date="2018-03-23T14:48:00Z">
+        <w:del w:id="224" w:author="Greg Landry" w:date="2018-03-26T16:22:00Z">
           <w:r>
             <w:rPr>
               <w:rFonts w:ascii="Arial" w:hAnsi="Arial" w:cs="Arial"/>
@@ -2352,16 +2360,16 @@
           <w:numId w:val="5"/>
         </w:numPr>
         <w:rPr>
-          <w:ins w:id="223" w:author="Alan Hawse" w:date="2018-03-23T15:27:00Z"/>
-          <w:rFonts w:ascii="Arial" w:hAnsi="Arial" w:cs="Arial"/>
-        </w:rPr>
-        <w:pPrChange w:id="224" w:author="Alan Hawse" w:date="2018-03-23T15:27:00Z">
+          <w:ins w:id="225" w:author="Alan Hawse" w:date="2018-03-23T15:27:00Z"/>
+          <w:rFonts w:ascii="Arial" w:hAnsi="Arial" w:cs="Arial"/>
+        </w:rPr>
+        <w:pPrChange w:id="226" w:author="Alan Hawse" w:date="2018-03-23T15:27:00Z">
           <w:pPr>
             <w:pStyle w:val="NormalWeb"/>
           </w:pPr>
         </w:pPrChange>
       </w:pPr>
-      <w:ins w:id="225" w:author="Alan Hawse" w:date="2018-03-23T15:26:00Z">
+      <w:ins w:id="227" w:author="Alan Hawse" w:date="2018-03-23T15:26:00Z">
         <w:r>
           <w:rPr>
             <w:rFonts w:ascii="Arial" w:hAnsi="Arial" w:cs="Arial"/>
@@ -2383,7 +2391,7 @@
           <w:t xml:space="preserve"> to install the ISR into the </w:t>
         </w:r>
       </w:ins>
-      <w:ins w:id="226" w:author="Alan Hawse" w:date="2018-03-23T15:43:00Z">
+      <w:ins w:id="228" w:author="Alan Hawse" w:date="2018-03-23T15:43:00Z">
         <w:r>
           <w:rPr>
             <w:rFonts w:ascii="Arial" w:hAnsi="Arial" w:cs="Arial"/>
@@ -2391,7 +2399,7 @@
           <w:t xml:space="preserve">CM4 </w:t>
         </w:r>
       </w:ins>
-      <w:ins w:id="227" w:author="Alan Hawse" w:date="2018-03-23T15:26:00Z">
+      <w:ins w:id="229" w:author="Alan Hawse" w:date="2018-03-23T15:26:00Z">
         <w:r>
           <w:rPr>
             <w:rFonts w:ascii="Arial" w:hAnsi="Arial" w:cs="Arial"/>
@@ -2408,16 +2416,16 @@
           <w:numId w:val="5"/>
         </w:numPr>
         <w:rPr>
-          <w:ins w:id="228" w:author="Alan Hawse" w:date="2018-03-23T15:27:00Z"/>
-          <w:rFonts w:ascii="Arial" w:hAnsi="Arial" w:cs="Arial"/>
-        </w:rPr>
-        <w:pPrChange w:id="229" w:author="Alan Hawse" w:date="2018-03-23T15:27:00Z">
+          <w:ins w:id="230" w:author="Alan Hawse" w:date="2018-03-23T15:27:00Z"/>
+          <w:rFonts w:ascii="Arial" w:hAnsi="Arial" w:cs="Arial"/>
+        </w:rPr>
+        <w:pPrChange w:id="231" w:author="Alan Hawse" w:date="2018-03-23T15:27:00Z">
           <w:pPr>
             <w:pStyle w:val="NormalWeb"/>
           </w:pPr>
         </w:pPrChange>
       </w:pPr>
-      <w:ins w:id="230" w:author="Alan Hawse" w:date="2018-03-23T15:27:00Z">
+      <w:ins w:id="232" w:author="Alan Hawse" w:date="2018-03-23T15:27:00Z">
         <w:r>
           <w:rPr>
             <w:rFonts w:ascii="Arial" w:hAnsi="Arial" w:cs="Arial"/>
@@ -2432,7 +2440,7 @@
           <w:t>NVIC_Enable</w:t>
         </w:r>
       </w:ins>
-      <w:ins w:id="231" w:author="Greg Landry" w:date="2018-03-26T16:18:00Z">
+      <w:ins w:id="233" w:author="Greg Landry" w:date="2018-03-26T16:18:00Z">
         <w:r>
           <w:rPr>
             <w:rFonts w:ascii="Arial" w:hAnsi="Arial" w:cs="Arial"/>
@@ -2441,7 +2449,7 @@
         </w:r>
       </w:ins>
       <w:proofErr w:type="spellEnd"/>
-      <w:ins w:id="232" w:author="Alan Hawse" w:date="2018-03-23T15:27:00Z">
+      <w:ins w:id="234" w:author="Alan Hawse" w:date="2018-03-23T15:27:00Z">
         <w:r>
           <w:rPr>
             <w:rFonts w:ascii="Arial" w:hAnsi="Arial" w:cs="Arial"/>
@@ -2458,16 +2466,16 @@
           <w:numId w:val="5"/>
         </w:numPr>
         <w:rPr>
-          <w:ins w:id="233" w:author="Alan Hawse" w:date="2018-03-23T14:51:00Z"/>
-          <w:rFonts w:ascii="Arial" w:hAnsi="Arial" w:cs="Arial"/>
-        </w:rPr>
-        <w:pPrChange w:id="234" w:author="Alan Hawse" w:date="2018-03-23T15:27:00Z">
+          <w:ins w:id="235" w:author="Alan Hawse" w:date="2018-03-23T14:51:00Z"/>
+          <w:rFonts w:ascii="Arial" w:hAnsi="Arial" w:cs="Arial"/>
+        </w:rPr>
+        <w:pPrChange w:id="236" w:author="Alan Hawse" w:date="2018-03-23T15:27:00Z">
           <w:pPr>
             <w:pStyle w:val="NormalWeb"/>
           </w:pPr>
         </w:pPrChange>
       </w:pPr>
-      <w:ins w:id="235" w:author="Alan Hawse" w:date="2018-03-23T15:27:00Z">
+      <w:ins w:id="237" w:author="Alan Hawse" w:date="2018-03-23T15:27:00Z">
         <w:r>
           <w:rPr>
             <w:rFonts w:ascii="Arial" w:hAnsi="Arial" w:cs="Arial"/>
@@ -2489,7 +2497,7 @@
           <w:t xml:space="preserve"> to</w:t>
         </w:r>
       </w:ins>
-      <w:ins w:id="236" w:author="Alan Hawse" w:date="2018-03-23T15:28:00Z">
+      <w:ins w:id="238" w:author="Alan Hawse" w:date="2018-03-23T15:28:00Z">
         <w:r>
           <w:rPr>
             <w:rFonts w:ascii="Arial" w:hAnsi="Arial" w:cs="Arial"/>
@@ -2497,7 +2505,7 @@
           <w:t xml:space="preserve"> ask for interrupts when something has been put into the UART RX Buffer</w:t>
         </w:r>
       </w:ins>
-      <w:ins w:id="237" w:author="Alan Hawse" w:date="2018-03-23T15:27:00Z">
+      <w:ins w:id="239" w:author="Alan Hawse" w:date="2018-03-23T15:27:00Z">
         <w:r>
           <w:rPr>
             <w:rFonts w:ascii="Arial" w:hAnsi="Arial" w:cs="Arial"/>
@@ -2510,7 +2518,7 @@
       <w:pPr>
         <w:pStyle w:val="NormalWeb"/>
         <w:rPr>
-          <w:ins w:id="238" w:author="Alan Hawse" w:date="2018-03-23T15:31:00Z"/>
+          <w:ins w:id="240" w:author="Alan Hawse" w:date="2018-03-23T15:31:00Z"/>
           <w:rFonts w:ascii="Arial" w:hAnsi="Arial" w:cs="Arial"/>
         </w:rPr>
       </w:pPr>
@@ -2520,14 +2528,14 @@
         </w:rPr>
         <w:t>The</w:t>
       </w:r>
-      <w:ins w:id="239" w:author="Alan Hawse" w:date="2018-03-23T15:28:00Z">
+      <w:ins w:id="241" w:author="Alan Hawse" w:date="2018-03-23T15:28:00Z">
         <w:r>
           <w:rPr>
             <w:rFonts w:ascii="Arial" w:hAnsi="Arial" w:cs="Arial"/>
           </w:rPr>
           <w:t xml:space="preserve"> last part of the </w:t>
         </w:r>
-        <w:del w:id="240" w:author="Greg Landry" w:date="2018-03-26T16:11:00Z">
+        <w:del w:id="242" w:author="Greg Landry" w:date="2018-03-26T16:11:00Z">
           <w:r>
             <w:rPr>
               <w:rFonts w:ascii="Arial" w:hAnsi="Arial" w:cs="Arial"/>
@@ -2536,7 +2544,7 @@
           </w:r>
         </w:del>
       </w:ins>
-      <w:ins w:id="241" w:author="Greg Landry" w:date="2018-03-26T16:11:00Z">
+      <w:ins w:id="243" w:author="Greg Landry" w:date="2018-03-26T16:11:00Z">
         <w:r>
           <w:rPr>
             <w:rFonts w:ascii="Arial" w:hAnsi="Arial" w:cs="Arial"/>
@@ -2544,7 +2552,7 @@
           <w:t>UART</w:t>
         </w:r>
       </w:ins>
-      <w:ins w:id="242" w:author="Alan Hawse" w:date="2018-03-23T15:28:00Z">
+      <w:ins w:id="244" w:author="Alan Hawse" w:date="2018-03-23T15:28:00Z">
         <w:r>
           <w:rPr>
             <w:rFonts w:ascii="Arial" w:hAnsi="Arial" w:cs="Arial"/>
@@ -2552,7 +2560,7 @@
           <w:t xml:space="preserve"> task is the infinite loop.  </w:t>
         </w:r>
       </w:ins>
-      <w:del w:id="243" w:author="Alan Hawse" w:date="2018-03-23T15:28:00Z">
+      <w:del w:id="245" w:author="Alan Hawse" w:date="2018-03-23T15:28:00Z">
         <w:r>
           <w:rPr>
             <w:rFonts w:ascii="Arial" w:hAnsi="Arial" w:cs="Arial"/>
@@ -2560,28 +2568,12 @@
           <w:delText>n,</w:delText>
         </w:r>
       </w:del>
-      <w:del w:id="244" w:author="Alan Hawse" w:date="2018-03-23T15:29:00Z">
+      <w:del w:id="246" w:author="Alan Hawse" w:date="2018-03-23T15:29:00Z">
         <w:r>
           <w:rPr>
             <w:rFonts w:ascii="Arial" w:hAnsi="Arial" w:cs="Arial"/>
           </w:rPr>
           <w:delText xml:space="preserve"> </w:delText>
-        </w:r>
-      </w:del>
-      <w:ins w:id="245" w:author="Alan Hawse" w:date="2018-03-23T15:29:00Z">
-        <w:r>
-          <w:rPr>
-            <w:rFonts w:ascii="Arial" w:hAnsi="Arial" w:cs="Arial"/>
-          </w:rPr>
-          <w:t xml:space="preserve">The way that this works is I wait for the semaphore, then </w:t>
-        </w:r>
-      </w:ins>
-      <w:del w:id="246" w:author="Alan Hawse" w:date="2018-03-23T15:29:00Z">
-        <w:r>
-          <w:rPr>
-            <w:rFonts w:ascii="Arial" w:hAnsi="Arial" w:cs="Arial"/>
-          </w:rPr>
-          <w:delText>I l</w:delText>
         </w:r>
       </w:del>
       <w:ins w:id="247" w:author="Alan Hawse" w:date="2018-03-23T15:29:00Z">
@@ -2589,18 +2581,44 @@
           <w:rPr>
             <w:rFonts w:ascii="Arial" w:hAnsi="Arial" w:cs="Arial"/>
           </w:rPr>
+          <w:t xml:space="preserve">The way that this works is I wait for the semaphore, then </w:t>
+        </w:r>
+      </w:ins>
+      <w:del w:id="248" w:author="Alan Hawse" w:date="2018-03-23T15:29:00Z">
+        <w:r>
+          <w:rPr>
+            <w:rFonts w:ascii="Arial" w:hAnsi="Arial" w:cs="Arial"/>
+          </w:rPr>
+          <w:delText>I l</w:delText>
+        </w:r>
+      </w:del>
+      <w:ins w:id="249" w:author="Alan Hawse" w:date="2018-03-23T15:29:00Z">
+        <w:r>
+          <w:rPr>
+            <w:rFonts w:ascii="Arial" w:hAnsi="Arial" w:cs="Arial"/>
+          </w:rPr>
           <w:t>read the key</w:t>
         </w:r>
       </w:ins>
-      <w:ins w:id="248" w:author="Alan Hawse" w:date="2018-03-23T15:30:00Z">
-        <w:r>
-          <w:rPr>
-            <w:rFonts w:ascii="Arial" w:hAnsi="Arial" w:cs="Arial"/>
-          </w:rPr>
-          <w:t>s</w:t>
-        </w:r>
-      </w:ins>
-      <w:ins w:id="249" w:author="Alan Hawse" w:date="2018-03-23T15:29:00Z">
+      <w:ins w:id="250" w:author="Greg Landry" w:date="2018-03-26T16:23:00Z">
+        <w:r>
+          <w:rPr>
+            <w:rFonts w:ascii="Arial" w:hAnsi="Arial" w:cs="Arial"/>
+          </w:rPr>
+          <w:t xml:space="preserve"> press values</w:t>
+        </w:r>
+      </w:ins>
+      <w:ins w:id="251" w:author="Alan Hawse" w:date="2018-03-23T15:30:00Z">
+        <w:del w:id="252" w:author="Greg Landry" w:date="2018-03-26T16:23:00Z">
+          <w:r>
+            <w:rPr>
+              <w:rFonts w:ascii="Arial" w:hAnsi="Arial" w:cs="Arial"/>
+            </w:rPr>
+            <w:delText>s</w:delText>
+          </w:r>
+        </w:del>
+      </w:ins>
+      <w:ins w:id="253" w:author="Alan Hawse" w:date="2018-03-23T15:29:00Z">
         <w:r>
           <w:rPr>
             <w:rFonts w:ascii="Arial" w:hAnsi="Arial" w:cs="Arial"/>
@@ -2608,15 +2626,75 @@
           <w:t xml:space="preserve"> from the UART</w:t>
         </w:r>
       </w:ins>
-      <w:ins w:id="250" w:author="Alan Hawse" w:date="2018-03-23T15:30:00Z">
-        <w:r>
-          <w:rPr>
-            <w:rFonts w:ascii="Arial" w:hAnsi="Arial" w:cs="Arial"/>
-          </w:rPr>
-          <w:t xml:space="preserve"> until there aren’t any more while processing them </w:t>
-        </w:r>
-      </w:ins>
-      <w:ins w:id="251" w:author="Alan Hawse" w:date="2018-03-23T15:29:00Z">
+      <w:ins w:id="254" w:author="Alan Hawse" w:date="2018-03-23T15:30:00Z">
+        <w:r>
+          <w:rPr>
+            <w:rFonts w:ascii="Arial" w:hAnsi="Arial" w:cs="Arial"/>
+          </w:rPr>
+          <w:t xml:space="preserve"> until there aren’t any more</w:t>
+        </w:r>
+      </w:ins>
+      <w:ins w:id="255" w:author="Greg Landry" w:date="2018-03-26T16:23:00Z">
+        <w:r>
+          <w:rPr>
+            <w:rFonts w:ascii="Arial" w:hAnsi="Arial" w:cs="Arial"/>
+          </w:rPr>
+          <w:t>.</w:t>
+        </w:r>
+      </w:ins>
+      <w:ins w:id="256" w:author="Alan Hawse" w:date="2018-03-23T15:30:00Z">
+        <w:r>
+          <w:rPr>
+            <w:rFonts w:ascii="Arial" w:hAnsi="Arial" w:cs="Arial"/>
+          </w:rPr>
+          <w:t xml:space="preserve"> </w:t>
+        </w:r>
+        <w:del w:id="257" w:author="Greg Landry" w:date="2018-03-26T16:23:00Z">
+          <w:r>
+            <w:rPr>
+              <w:rFonts w:ascii="Arial" w:hAnsi="Arial" w:cs="Arial"/>
+            </w:rPr>
+            <w:delText>while</w:delText>
+          </w:r>
+        </w:del>
+      </w:ins>
+      <w:ins w:id="258" w:author="Greg Landry" w:date="2018-03-26T16:23:00Z">
+        <w:r>
+          <w:rPr>
+            <w:rFonts w:ascii="Arial" w:hAnsi="Arial" w:cs="Arial"/>
+          </w:rPr>
+          <w:t xml:space="preserve">I process each </w:t>
+        </w:r>
+      </w:ins>
+      <w:ins w:id="259" w:author="Greg Landry" w:date="2018-03-26T16:24:00Z">
+        <w:r>
+          <w:rPr>
+            <w:rFonts w:ascii="Arial" w:hAnsi="Arial" w:cs="Arial"/>
+          </w:rPr>
+          <w:t xml:space="preserve">key press </w:t>
+        </w:r>
+      </w:ins>
+      <w:bookmarkStart w:id="260" w:name="_GoBack"/>
+      <w:bookmarkEnd w:id="260"/>
+      <w:ins w:id="261" w:author="Alan Hawse" w:date="2018-03-23T15:30:00Z">
+        <w:del w:id="262" w:author="Greg Landry" w:date="2018-03-26T16:23:00Z">
+          <w:r>
+            <w:rPr>
+              <w:rFonts w:ascii="Arial" w:hAnsi="Arial" w:cs="Arial"/>
+            </w:rPr>
+            <w:delText xml:space="preserve"> processing them</w:delText>
+          </w:r>
+        </w:del>
+        <w:del w:id="263" w:author="Greg Landry" w:date="2018-03-26T16:24:00Z">
+          <w:r>
+            <w:rPr>
+              <w:rFonts w:ascii="Arial" w:hAnsi="Arial" w:cs="Arial"/>
+            </w:rPr>
+            <w:delText xml:space="preserve"> </w:delText>
+          </w:r>
+        </w:del>
+      </w:ins>
+      <w:ins w:id="264" w:author="Alan Hawse" w:date="2018-03-23T15:29:00Z">
         <w:r>
           <w:rPr>
             <w:rFonts w:ascii="Arial" w:hAnsi="Arial" w:cs="Arial"/>
@@ -2624,7 +2702,7 @@
           <w:t xml:space="preserve">with </w:t>
         </w:r>
       </w:ins>
-      <w:del w:id="252" w:author="Alan Hawse" w:date="2018-03-23T15:29:00Z">
+      <w:del w:id="265" w:author="Alan Hawse" w:date="2018-03-23T15:29:00Z">
         <w:r>
           <w:rPr>
             <w:rFonts w:ascii="Arial" w:hAnsi="Arial" w:cs="Arial"/>
@@ -2636,40 +2714,50 @@
         <w:rPr>
           <w:rFonts w:ascii="Arial" w:hAnsi="Arial" w:cs="Arial"/>
         </w:rPr>
-        <w:t xml:space="preserve">a command processor </w:t>
-      </w:r>
-      <w:del w:id="253" w:author="Alan Hawse" w:date="2018-03-23T15:29:00Z">
-        <w:r>
-          <w:rPr>
-            <w:rFonts w:ascii="Arial" w:hAnsi="Arial" w:cs="Arial"/>
-          </w:rPr>
-          <w:delText>that gets a key and then processes that with</w:delText>
+        <w:t xml:space="preserve">a </w:t>
+      </w:r>
+      <w:del w:id="266" w:author="Greg Landry" w:date="2018-03-26T16:24:00Z">
+        <w:r>
+          <w:rPr>
+            <w:rFonts w:ascii="Arial" w:hAnsi="Arial" w:cs="Arial"/>
+          </w:rPr>
+          <w:delText>command processor that gets a key and then processes that with</w:delText>
         </w:r>
       </w:del>
-      <w:ins w:id="254" w:author="Alan Hawse" w:date="2018-03-23T15:29:00Z">
-        <w:r>
-          <w:rPr>
-            <w:rFonts w:ascii="Arial" w:hAnsi="Arial" w:cs="Arial"/>
-          </w:rPr>
-          <w:t>implemented with</w:t>
-        </w:r>
-      </w:ins>
-      <w:r>
-        <w:rPr>
-          <w:rFonts w:ascii="Arial" w:hAnsi="Arial" w:cs="Arial"/>
-        </w:rPr>
-        <w:t xml:space="preserve"> a big switch statement.  </w:t>
-      </w:r>
-    </w:p>
-    <w:p>
-      <w:pPr>
-        <w:pStyle w:val="NormalWeb"/>
-        <w:rPr>
-          <w:ins w:id="255" w:author="Alan Hawse" w:date="2018-03-23T15:32:00Z"/>
-          <w:rFonts w:ascii="Arial" w:hAnsi="Arial" w:cs="Arial"/>
-        </w:rPr>
-      </w:pPr>
-      <w:ins w:id="256" w:author="Alan Hawse" w:date="2018-03-23T15:44:00Z">
+      <w:ins w:id="267" w:author="Alan Hawse" w:date="2018-03-23T15:29:00Z">
+        <w:del w:id="268" w:author="Greg Landry" w:date="2018-03-26T16:24:00Z">
+          <w:r>
+            <w:rPr>
+              <w:rFonts w:ascii="Arial" w:hAnsi="Arial" w:cs="Arial"/>
+            </w:rPr>
+            <w:delText>implemented with</w:delText>
+          </w:r>
+        </w:del>
+      </w:ins>
+      <w:del w:id="269" w:author="Greg Landry" w:date="2018-03-26T16:24:00Z">
+        <w:r>
+          <w:rPr>
+            <w:rFonts w:ascii="Arial" w:hAnsi="Arial" w:cs="Arial"/>
+          </w:rPr>
+          <w:delText xml:space="preserve"> a </w:delText>
+        </w:r>
+      </w:del>
+      <w:r>
+        <w:rPr>
+          <w:rFonts w:ascii="Arial" w:hAnsi="Arial" w:cs="Arial"/>
+        </w:rPr>
+        <w:t xml:space="preserve">big switch statement.  </w:t>
+      </w:r>
+    </w:p>
+    <w:p>
+      <w:pPr>
+        <w:pStyle w:val="NormalWeb"/>
+        <w:rPr>
+          <w:ins w:id="270" w:author="Alan Hawse" w:date="2018-03-23T15:32:00Z"/>
+          <w:rFonts w:ascii="Arial" w:hAnsi="Arial" w:cs="Arial"/>
+        </w:rPr>
+      </w:pPr>
+      <w:ins w:id="271" w:author="Alan Hawse" w:date="2018-03-23T15:44:00Z">
         <w:r>
           <w:rPr>
             <w:rFonts w:ascii="Arial" w:hAnsi="Arial" w:cs="Arial"/>
@@ -2677,8 +2765,8 @@
           <w:t xml:space="preserve">First, wait for the </w:t>
         </w:r>
       </w:ins>
-      <w:ins w:id="257" w:author="Alan Hawse" w:date="2018-03-23T15:45:00Z">
-        <w:del w:id="258" w:author="Greg Landry" w:date="2018-03-26T16:05:00Z">
+      <w:ins w:id="272" w:author="Alan Hawse" w:date="2018-03-23T15:45:00Z">
+        <w:del w:id="273" w:author="Greg Landry" w:date="2018-03-26T16:05:00Z">
           <w:r>
             <w:rPr>
               <w:rFonts w:ascii="Arial" w:hAnsi="Arial" w:cs="Arial"/>
@@ -2687,7 +2775,7 @@
           </w:r>
         </w:del>
       </w:ins>
-      <w:ins w:id="259" w:author="Greg Landry" w:date="2018-03-26T16:05:00Z">
+      <w:ins w:id="274" w:author="Greg Landry" w:date="2018-03-26T16:05:00Z">
         <w:r>
           <w:rPr>
             <w:rFonts w:ascii="Arial" w:hAnsi="Arial" w:cs="Arial"/>
@@ -2695,7 +2783,7 @@
           <w:t>UART</w:t>
         </w:r>
       </w:ins>
-      <w:ins w:id="260" w:author="Alan Hawse" w:date="2018-03-23T15:45:00Z">
+      <w:ins w:id="275" w:author="Alan Hawse" w:date="2018-03-23T15:45:00Z">
         <w:r>
           <w:rPr>
             <w:rFonts w:ascii="Arial" w:hAnsi="Arial" w:cs="Arial"/>
@@ -2703,7 +2791,7 @@
           <w:t xml:space="preserve"> semaphore</w:t>
         </w:r>
       </w:ins>
-      <w:ins w:id="261" w:author="Alan Hawse" w:date="2018-03-23T15:44:00Z">
+      <w:ins w:id="276" w:author="Alan Hawse" w:date="2018-03-23T15:44:00Z">
         <w:r>
           <w:rPr>
             <w:rFonts w:ascii="Arial" w:hAnsi="Arial" w:cs="Arial"/>
@@ -2711,7 +2799,7 @@
           <w:t>, the</w:t>
         </w:r>
       </w:ins>
-      <w:ins w:id="262" w:author="Alan Hawse" w:date="2018-03-23T15:45:00Z">
+      <w:ins w:id="277" w:author="Alan Hawse" w:date="2018-03-23T15:45:00Z">
         <w:r>
           <w:rPr>
             <w:rFonts w:ascii="Arial" w:hAnsi="Arial" w:cs="Arial"/>
@@ -2719,7 +2807,7 @@
           <w:t>n</w:t>
         </w:r>
       </w:ins>
-      <w:ins w:id="263" w:author="Alan Hawse" w:date="2018-03-23T15:44:00Z">
+      <w:ins w:id="278" w:author="Alan Hawse" w:date="2018-03-23T15:44:00Z">
         <w:r>
           <w:rPr>
             <w:rFonts w:ascii="Arial" w:hAnsi="Arial" w:cs="Arial"/>
@@ -2727,7 +2815,7 @@
           <w:t xml:space="preserve"> </w:t>
         </w:r>
       </w:ins>
-      <w:ins w:id="264" w:author="Alan Hawse" w:date="2018-03-23T15:31:00Z">
+      <w:ins w:id="279" w:author="Alan Hawse" w:date="2018-03-23T15:31:00Z">
         <w:r>
           <w:rPr>
             <w:rFonts w:ascii="Arial" w:hAnsi="Arial" w:cs="Arial"/>
@@ -2735,7 +2823,7 @@
           <w:t xml:space="preserve">while there are keys in the UART RX buffer, </w:t>
         </w:r>
       </w:ins>
-      <w:del w:id="265" w:author="Alan Hawse" w:date="2018-03-23T15:31:00Z">
+      <w:del w:id="280" w:author="Alan Hawse" w:date="2018-03-23T15:31:00Z">
         <w:r>
           <w:rPr>
             <w:rFonts w:ascii="Arial" w:hAnsi="Arial" w:cs="Arial"/>
@@ -2743,7 +2831,7 @@
           <w:delText xml:space="preserve">First define a character c.  </w:delText>
         </w:r>
       </w:del>
-      <w:ins w:id="266" w:author="Alan Hawse" w:date="2018-03-23T15:31:00Z">
+      <w:ins w:id="281" w:author="Alan Hawse" w:date="2018-03-23T15:31:00Z">
         <w:r>
           <w:rPr>
             <w:rFonts w:ascii="Arial" w:hAnsi="Arial" w:cs="Arial"/>
@@ -2751,7 +2839,7 @@
           <w:t xml:space="preserve"> </w:t>
         </w:r>
       </w:ins>
-      <w:del w:id="267" w:author="Alan Hawse" w:date="2018-03-23T15:31:00Z">
+      <w:del w:id="282" w:author="Alan Hawse" w:date="2018-03-23T15:31:00Z">
         <w:r>
           <w:rPr>
             <w:rFonts w:ascii="Arial" w:hAnsi="Arial" w:cs="Arial"/>
@@ -2777,7 +2865,7 @@
         </w:rPr>
         <w:t xml:space="preserve">get </w:t>
       </w:r>
-      <w:del w:id="268" w:author="Greg Landry" w:date="2018-03-26T16:19:00Z">
+      <w:del w:id="283" w:author="Greg Landry" w:date="2018-03-26T16:19:00Z">
         <w:r>
           <w:rPr>
             <w:rFonts w:ascii="Arial" w:hAnsi="Arial" w:cs="Arial"/>
@@ -2785,7 +2873,7 @@
           <w:delText xml:space="preserve">C </w:delText>
         </w:r>
       </w:del>
-      <w:ins w:id="269" w:author="Greg Landry" w:date="2018-03-26T16:19:00Z">
+      <w:ins w:id="284" w:author="Greg Landry" w:date="2018-03-26T16:19:00Z">
         <w:r>
           <w:rPr>
             <w:rFonts w:ascii="Arial" w:hAnsi="Arial" w:cs="Arial"/>
@@ -2805,7 +2893,7 @@
         </w:rPr>
         <w:t xml:space="preserve">from the UART.  </w:t>
       </w:r>
-      <w:del w:id="270" w:author="Alan Hawse" w:date="2018-03-23T15:32:00Z">
+      <w:del w:id="285" w:author="Alan Hawse" w:date="2018-03-23T15:32:00Z">
         <w:r>
           <w:rPr>
             <w:rFonts w:ascii="Arial" w:hAnsi="Arial" w:cs="Arial"/>
@@ -2819,7 +2907,7 @@
           <w:delText>setup th</w:delText>
         </w:r>
       </w:del>
-      <w:ins w:id="271" w:author="Greg Landry" w:date="2018-03-26T16:19:00Z">
+      <w:ins w:id="286" w:author="Greg Landry" w:date="2018-03-26T16:19:00Z">
         <w:r>
           <w:rPr>
             <w:rFonts w:ascii="Arial" w:hAnsi="Arial" w:cs="Arial"/>
@@ -2827,8 +2915,8 @@
           <w:t>T</w:t>
         </w:r>
       </w:ins>
-      <w:ins w:id="272" w:author="Alan Hawse" w:date="2018-03-23T15:32:00Z">
-        <w:del w:id="273" w:author="Greg Landry" w:date="2018-03-26T16:19:00Z">
+      <w:ins w:id="287" w:author="Alan Hawse" w:date="2018-03-23T15:32:00Z">
+        <w:del w:id="288" w:author="Greg Landry" w:date="2018-03-26T16:19:00Z">
           <w:r>
             <w:rPr>
               <w:rFonts w:ascii="Arial" w:hAnsi="Arial" w:cs="Arial"/>
@@ -2843,7 +2931,7 @@
           <w:t>hen use a</w:t>
         </w:r>
       </w:ins>
-      <w:del w:id="274" w:author="Alan Hawse" w:date="2018-03-23T15:32:00Z">
+      <w:del w:id="289" w:author="Alan Hawse" w:date="2018-03-23T15:32:00Z">
         <w:r>
           <w:rPr>
             <w:rFonts w:ascii="Arial" w:hAnsi="Arial" w:cs="Arial"/>
@@ -2913,7 +3001,7 @@
         </w:rPr>
         <w:t xml:space="preserve"> which will just printout the </w:t>
       </w:r>
-      <w:ins w:id="275" w:author="Alan Hawse" w:date="2018-03-23T15:45:00Z">
+      <w:ins w:id="290" w:author="Alan Hawse" w:date="2018-03-23T15:45:00Z">
         <w:r>
           <w:rPr>
             <w:rFonts w:ascii="Arial" w:hAnsi="Arial" w:cs="Arial"/>
@@ -2965,7 +3053,7 @@
           <w:rFonts w:ascii="Arial" w:hAnsi="Arial" w:cs="Arial"/>
         </w:rPr>
       </w:pPr>
-      <w:ins w:id="276" w:author="Alan Hawse" w:date="2018-03-23T15:32:00Z">
+      <w:ins w:id="291" w:author="Alan Hawse" w:date="2018-03-23T15:32:00Z">
         <w:r>
           <w:rPr>
             <w:rFonts w:ascii="Arial" w:hAnsi="Arial" w:cs="Arial"/>
@@ -2978,11 +3066,11 @@
       <w:pPr>
         <w:pStyle w:val="NormalWeb"/>
         <w:rPr>
-          <w:ins w:id="277" w:author="Alan Hawse" w:date="2018-03-23T12:23:00Z"/>
-          <w:rFonts w:ascii="Arial" w:hAnsi="Arial" w:cs="Arial"/>
-        </w:rPr>
-      </w:pPr>
-      <w:del w:id="278" w:author="Alan Hawse" w:date="2018-03-23T15:46:00Z">
+          <w:ins w:id="292" w:author="Alan Hawse" w:date="2018-03-23T12:23:00Z"/>
+          <w:rFonts w:ascii="Arial" w:hAnsi="Arial" w:cs="Arial"/>
+        </w:rPr>
+      </w:pPr>
+      <w:del w:id="293" w:author="Alan Hawse" w:date="2018-03-23T15:46:00Z">
         <w:r>
           <w:rPr>
             <w:rFonts w:ascii="Arial" w:hAnsi="Arial" w:cs="Arial"/>
@@ -3026,7 +3114,7 @@
           <w:delText xml:space="preserve"> for now we will just print “? Prints help”</w:delText>
         </w:r>
       </w:del>
-      <w:ins w:id="279" w:author="Alan Hawse" w:date="2018-03-23T11:29:00Z">
+      <w:ins w:id="294" w:author="Alan Hawse" w:date="2018-03-23T11:29:00Z">
         <w:r>
           <w:rPr>
             <w:rFonts w:ascii="Arial" w:hAnsi="Arial" w:cs="Arial"/>
@@ -3034,7 +3122,7 @@
           <w:t>Now let</w:t>
         </w:r>
       </w:ins>
-      <w:ins w:id="280" w:author="Greg Landry" w:date="2018-03-26T16:05:00Z">
+      <w:ins w:id="295" w:author="Greg Landry" w:date="2018-03-26T16:05:00Z">
         <w:r>
           <w:rPr>
             <w:rFonts w:ascii="Arial" w:hAnsi="Arial" w:cs="Arial"/>
@@ -3042,7 +3130,7 @@
           <w:t>'</w:t>
         </w:r>
       </w:ins>
-      <w:ins w:id="281" w:author="Alan Hawse" w:date="2018-03-23T11:29:00Z">
+      <w:ins w:id="296" w:author="Alan Hawse" w:date="2018-03-23T11:29:00Z">
         <w:r>
           <w:rPr>
             <w:rFonts w:ascii="Arial" w:hAnsi="Arial" w:cs="Arial"/>
@@ -3064,7 +3152,7 @@
           <w:t xml:space="preserve">. </w:t>
         </w:r>
       </w:ins>
-      <w:ins w:id="282" w:author="Alan Hawse" w:date="2018-03-23T15:46:00Z">
+      <w:ins w:id="297" w:author="Alan Hawse" w:date="2018-03-23T15:46:00Z">
         <w:r>
           <w:rPr>
             <w:rFonts w:ascii="Arial" w:hAnsi="Arial" w:cs="Arial"/>
@@ -3072,7 +3160,7 @@
           <w:t xml:space="preserve"> To do this, c</w:t>
         </w:r>
       </w:ins>
-      <w:ins w:id="283" w:author="Alan Hawse" w:date="2018-03-23T11:29:00Z">
+      <w:ins w:id="298" w:author="Alan Hawse" w:date="2018-03-23T11:29:00Z">
         <w:r>
           <w:rPr>
             <w:rFonts w:ascii="Arial" w:hAnsi="Arial" w:cs="Arial"/>
@@ -3100,7 +3188,7 @@
           <w:t xml:space="preserve">by right clicking the </w:t>
         </w:r>
       </w:ins>
-      <w:ins w:id="284" w:author="Alan Hawse" w:date="2018-03-23T12:22:00Z">
+      <w:ins w:id="299" w:author="Alan Hawse" w:date="2018-03-23T12:22:00Z">
         <w:r>
           <w:rPr>
             <w:rFonts w:ascii="Arial" w:hAnsi="Arial" w:cs="Arial"/>
@@ -3116,7 +3204,7 @@
         </w:r>
       </w:ins>
       <w:proofErr w:type="spellEnd"/>
-      <w:ins w:id="285" w:author="Alan Hawse" w:date="2018-03-23T12:23:00Z">
+      <w:ins w:id="300" w:author="Alan Hawse" w:date="2018-03-23T12:23:00Z">
         <w:r>
           <w:rPr>
             <w:rFonts w:ascii="Arial" w:hAnsi="Arial" w:cs="Arial"/>
@@ -3129,11 +3217,11 @@
       <w:pPr>
         <w:pStyle w:val="NormalWeb"/>
         <w:rPr>
-          <w:del w:id="286" w:author="Alan Hawse" w:date="2018-03-23T12:24:00Z"/>
-          <w:rFonts w:ascii="Arial" w:hAnsi="Arial" w:cs="Arial"/>
-        </w:rPr>
-      </w:pPr>
-      <w:ins w:id="287" w:author="Alan Hawse" w:date="2018-03-23T12:23:00Z">
+          <w:del w:id="301" w:author="Alan Hawse" w:date="2018-03-23T12:24:00Z"/>
+          <w:rFonts w:ascii="Arial" w:hAnsi="Arial" w:cs="Arial"/>
+        </w:rPr>
+      </w:pPr>
+      <w:ins w:id="302" w:author="Alan Hawse" w:date="2018-03-23T12:23:00Z">
         <w:r>
           <w:rPr>
             <w:rFonts w:ascii="Arial" w:hAnsi="Arial" w:cs="Arial"/>
@@ -3141,7 +3229,7 @@
           <w:t xml:space="preserve">In this file, add a </w:t>
         </w:r>
       </w:ins>
-      <w:ins w:id="288" w:author="Alan Hawse" w:date="2018-03-24T12:08:00Z">
+      <w:ins w:id="303" w:author="Alan Hawse" w:date="2018-03-24T12:08:00Z">
         <w:r>
           <w:rPr>
             <w:rFonts w:ascii="Arial" w:hAnsi="Arial" w:cs="Arial"/>
@@ -3163,7 +3251,7 @@
           <w:t xml:space="preserve"> once so that this file is included into the project only one time</w:t>
         </w:r>
       </w:ins>
-      <w:ins w:id="289" w:author="Alan Hawse" w:date="2018-03-23T12:23:00Z">
+      <w:ins w:id="304" w:author="Alan Hawse" w:date="2018-03-23T12:23:00Z">
         <w:r>
           <w:rPr>
             <w:rFonts w:ascii="Arial" w:hAnsi="Arial" w:cs="Arial"/>
@@ -3179,7 +3267,7 @@
         </w:r>
       </w:ins>
       <w:proofErr w:type="spellEnd"/>
-      <w:ins w:id="290" w:author="Alan Hawse" w:date="2018-03-24T12:08:00Z">
+      <w:ins w:id="305" w:author="Alan Hawse" w:date="2018-03-24T12:08:00Z">
         <w:r>
           <w:rPr>
             <w:rFonts w:ascii="Arial" w:hAnsi="Arial" w:cs="Arial"/>
@@ -3192,20 +3280,20 @@
       <w:pPr>
         <w:pStyle w:val="NormalWeb"/>
         <w:rPr>
-          <w:ins w:id="291" w:author="Alan Hawse" w:date="2018-03-23T15:46:00Z"/>
-          <w:rFonts w:ascii="Arial" w:hAnsi="Arial" w:cs="Arial"/>
-        </w:rPr>
-      </w:pPr>
-    </w:p>
-    <w:p>
-      <w:pPr>
-        <w:pStyle w:val="NormalWeb"/>
-        <w:rPr>
-          <w:ins w:id="292" w:author="Alan Hawse" w:date="2018-03-23T11:17:00Z"/>
-          <w:rFonts w:ascii="Arial" w:hAnsi="Arial" w:cs="Arial"/>
-        </w:rPr>
-      </w:pPr>
-      <w:ins w:id="293" w:author="Alan Hawse" w:date="2018-03-23T15:46:00Z">
+          <w:ins w:id="306" w:author="Alan Hawse" w:date="2018-03-23T15:46:00Z"/>
+          <w:rFonts w:ascii="Arial" w:hAnsi="Arial" w:cs="Arial"/>
+        </w:rPr>
+      </w:pPr>
+    </w:p>
+    <w:p>
+      <w:pPr>
+        <w:pStyle w:val="NormalWeb"/>
+        <w:rPr>
+          <w:ins w:id="307" w:author="Alan Hawse" w:date="2018-03-23T11:17:00Z"/>
+          <w:rFonts w:ascii="Arial" w:hAnsi="Arial" w:cs="Arial"/>
+        </w:rPr>
+      </w:pPr>
+      <w:ins w:id="308" w:author="Alan Hawse" w:date="2018-03-23T15:46:00Z">
         <w:r>
           <w:rPr>
             <w:rFonts w:ascii="Arial" w:hAnsi="Arial" w:cs="Arial"/>
@@ -3213,7 +3301,7 @@
           <w:t>Now that we have built the task, it is time to get it started in the main program.</w:t>
         </w:r>
       </w:ins>
-      <w:ins w:id="294" w:author="Alan Hawse" w:date="2018-03-23T15:47:00Z">
+      <w:ins w:id="309" w:author="Alan Hawse" w:date="2018-03-23T15:47:00Z">
         <w:r>
           <w:rPr>
             <w:rFonts w:ascii="Arial" w:hAnsi="Arial" w:cs="Arial"/>
@@ -3228,7 +3316,7 @@
           <w:t xml:space="preserve">this, </w:t>
         </w:r>
       </w:ins>
-      <w:ins w:id="295" w:author="Alan Hawse" w:date="2018-03-23T11:30:00Z">
+      <w:ins w:id="310" w:author="Alan Hawse" w:date="2018-03-23T11:30:00Z">
         <w:r>
           <w:rPr>
             <w:rFonts w:ascii="Arial" w:hAnsi="Arial" w:cs="Arial"/>
@@ -3243,7 +3331,7 @@
           <w:t xml:space="preserve"> need to edit t</w:t>
         </w:r>
       </w:ins>
-      <w:ins w:id="296" w:author="Alan Hawse" w:date="2018-03-23T11:17:00Z">
+      <w:ins w:id="311" w:author="Alan Hawse" w:date="2018-03-23T11:17:00Z">
         <w:r>
           <w:rPr>
             <w:rFonts w:ascii="Arial" w:hAnsi="Arial" w:cs="Arial"/>
@@ -3251,7 +3339,7 @@
           <w:t>he main CM4 application</w:t>
         </w:r>
       </w:ins>
-      <w:ins w:id="297" w:author="Alan Hawse" w:date="2018-03-23T11:31:00Z">
+      <w:ins w:id="312" w:author="Alan Hawse" w:date="2018-03-23T11:31:00Z">
         <w:r>
           <w:rPr>
             <w:rFonts w:ascii="Arial" w:hAnsi="Arial" w:cs="Arial"/>
@@ -3273,7 +3361,7 @@
           <w:t xml:space="preserve">, </w:t>
         </w:r>
       </w:ins>
-      <w:ins w:id="298" w:author="Alan Hawse" w:date="2018-03-23T12:28:00Z">
+      <w:ins w:id="313" w:author="Alan Hawse" w:date="2018-03-23T12:28:00Z">
         <w:r>
           <w:rPr>
             <w:rFonts w:ascii="Arial" w:hAnsi="Arial" w:cs="Arial"/>
@@ -3296,7 +3384,7 @@
         </w:r>
       </w:ins>
       <w:proofErr w:type="gramStart"/>
-      <w:ins w:id="299" w:author="Alan Hawse" w:date="2018-03-23T11:31:00Z">
+      <w:ins w:id="314" w:author="Alan Hawse" w:date="2018-03-23T11:31:00Z">
         <w:r>
           <w:rPr>
             <w:rFonts w:ascii="Arial" w:hAnsi="Arial" w:cs="Arial"/>
@@ -3304,7 +3392,7 @@
           <w:t xml:space="preserve">then </w:t>
         </w:r>
       </w:ins>
-      <w:ins w:id="300" w:author="Alan Hawse" w:date="2018-03-23T11:30:00Z">
+      <w:ins w:id="315" w:author="Alan Hawse" w:date="2018-03-23T11:30:00Z">
         <w:r>
           <w:rPr>
             <w:rFonts w:ascii="Arial" w:hAnsi="Arial" w:cs="Arial"/>
@@ -3312,7 +3400,7 @@
           <w:t xml:space="preserve"> </w:t>
         </w:r>
       </w:ins>
-      <w:ins w:id="301" w:author="Alan Hawse" w:date="2018-03-23T11:31:00Z">
+      <w:ins w:id="316" w:author="Alan Hawse" w:date="2018-03-23T11:31:00Z">
         <w:r>
           <w:rPr>
             <w:rFonts w:ascii="Arial" w:hAnsi="Arial" w:cs="Arial"/>
@@ -3326,7 +3414,7 @@
           </w:rPr>
           <w:t xml:space="preserve"> the </w:t>
         </w:r>
-        <w:del w:id="302" w:author="Greg Landry" w:date="2018-03-26T16:12:00Z">
+        <w:del w:id="317" w:author="Greg Landry" w:date="2018-03-26T16:12:00Z">
           <w:r>
             <w:rPr>
               <w:rFonts w:ascii="Arial" w:hAnsi="Arial" w:cs="Arial"/>
@@ -3335,7 +3423,7 @@
           </w:r>
         </w:del>
       </w:ins>
-      <w:ins w:id="303" w:author="Greg Landry" w:date="2018-03-26T16:12:00Z">
+      <w:ins w:id="318" w:author="Greg Landry" w:date="2018-03-26T16:12:00Z">
         <w:r>
           <w:rPr>
             <w:rFonts w:ascii="Arial" w:hAnsi="Arial" w:cs="Arial"/>
@@ -3343,7 +3431,7 @@
           <w:t>UART</w:t>
         </w:r>
       </w:ins>
-      <w:ins w:id="304" w:author="Alan Hawse" w:date="2018-03-23T11:31:00Z">
+      <w:ins w:id="319" w:author="Alan Hawse" w:date="2018-03-23T11:31:00Z">
         <w:r>
           <w:rPr>
             <w:rFonts w:ascii="Arial" w:hAnsi="Arial" w:cs="Arial"/>
@@ -3356,11 +3444,11 @@
       <w:pPr>
         <w:pStyle w:val="NormalWeb"/>
         <w:rPr>
-          <w:del w:id="305" w:author="Alan Hawse" w:date="2018-03-23T11:31:00Z"/>
-          <w:rFonts w:ascii="Arial" w:hAnsi="Arial" w:cs="Arial"/>
-        </w:rPr>
-      </w:pPr>
-      <w:ins w:id="306" w:author="Alan Hawse" w:date="2018-03-23T15:47:00Z">
+          <w:del w:id="320" w:author="Alan Hawse" w:date="2018-03-23T11:31:00Z"/>
+          <w:rFonts w:ascii="Arial" w:hAnsi="Arial" w:cs="Arial"/>
+        </w:rPr>
+      </w:pPr>
+      <w:ins w:id="321" w:author="Alan Hawse" w:date="2018-03-23T15:47:00Z">
         <w:r>
           <w:rPr>
             <w:rFonts w:ascii="Arial" w:hAnsi="Arial" w:cs="Arial"/>
@@ -3369,7 +3457,7 @@
           <w:t xml:space="preserve">All right let it rip by pressing the </w:t>
         </w:r>
       </w:ins>
-      <w:del w:id="307" w:author="Alan Hawse" w:date="2018-03-23T11:31:00Z">
+      <w:del w:id="322" w:author="Alan Hawse" w:date="2018-03-23T11:31:00Z">
         <w:r>
           <w:rPr>
             <w:rFonts w:ascii="Arial" w:hAnsi="Arial" w:cs="Arial"/>
@@ -3391,7 +3479,7 @@
         </w:rPr>
         <w:t>Build, program</w:t>
       </w:r>
-      <w:ins w:id="308" w:author="Alan Hawse" w:date="2018-03-23T15:47:00Z">
+      <w:ins w:id="323" w:author="Alan Hawse" w:date="2018-03-23T15:47:00Z">
         <w:r>
           <w:rPr>
             <w:rFonts w:ascii="Arial" w:hAnsi="Arial" w:cs="Arial"/>
@@ -3399,7 +3487,7 @@
           <w:t xml:space="preserve"> button…</w:t>
         </w:r>
       </w:ins>
-      <w:del w:id="309" w:author="Alan Hawse" w:date="2018-03-23T15:47:00Z">
+      <w:del w:id="324" w:author="Alan Hawse" w:date="2018-03-23T15:47:00Z">
         <w:r>
           <w:rPr>
             <w:rFonts w:ascii="Arial" w:hAnsi="Arial" w:cs="Arial"/>
@@ -3502,11 +3590,11 @@
       <w:pPr>
         <w:pStyle w:val="NormalWeb"/>
         <w:rPr>
-          <w:del w:id="310" w:author="Alan Hawse" w:date="2018-03-26T09:49:00Z"/>
-          <w:rFonts w:ascii="Arial" w:hAnsi="Arial" w:cs="Arial"/>
-        </w:rPr>
-      </w:pPr>
-      <w:del w:id="311" w:author="Alan Hawse" w:date="2018-03-26T09:49:00Z">
+          <w:del w:id="325" w:author="Alan Hawse" w:date="2018-03-26T09:49:00Z"/>
+          <w:rFonts w:ascii="Arial" w:hAnsi="Arial" w:cs="Arial"/>
+        </w:rPr>
+      </w:pPr>
+      <w:del w:id="326" w:author="Alan Hawse" w:date="2018-03-26T09:49:00Z">
         <w:r>
           <w:rPr>
             <w:rFonts w:ascii="Arial" w:hAnsi="Arial" w:cs="Arial"/>

</xml_diff>